<commit_message>
docs(analysis, logs, docs): Completed annotation of final notebook
</commit_message>
<xml_diff>
--- a/docs/_tasks/D502 Capstone Task 3.docx
+++ b/docs/_tasks/D502 Capstone Task 3.docx
@@ -116,6 +116,8 @@
         <w:spacing w:line="480" w:lineRule="auto"/>
         <w:jc w:val="center"/>
         <w:rPr>
+          <w:b/>
+          <w:bCs/>
           <w:color w:val="000000"/>
           <w:sz w:val="24"/>
           <w:szCs w:val="24"/>
@@ -123,12 +125,13 @@
       </w:pPr>
       <w:r>
         <w:rPr>
+          <w:b/>
+          <w:bCs/>
           <w:color w:val="000000"/>
           <w:sz w:val="24"/>
           <w:szCs w:val="24"/>
-          <w:highlight w:val="yellow"/>
-        </w:rPr>
-        <w:t>Title of Capstone Here</w:t>
+        </w:rPr>
+        <w:t>Comparing Classification Models:</w:t>
       </w:r>
     </w:p>
     <w:p>
@@ -146,20 +149,51 @@
         <w:spacing w:line="480" w:lineRule="auto"/>
         <w:jc w:val="center"/>
         <w:rPr>
+          <w:b/>
+          <w:bCs/>
           <w:color w:val="000000"/>
           <w:sz w:val="24"/>
           <w:szCs w:val="24"/>
-          <w:highlight w:val="yellow"/>
-        </w:rPr>
-      </w:pPr>
-      <w:r>
-        <w:rPr>
+        </w:rPr>
+      </w:pPr>
+      <w:r>
+        <w:rPr>
+          <w:b/>
+          <w:bCs/>
           <w:color w:val="000000"/>
           <w:sz w:val="24"/>
           <w:szCs w:val="24"/>
-          <w:highlight w:val="yellow"/>
-        </w:rPr>
-        <w:t>Author's Full Name Here, Including Middle Initial</w:t>
+        </w:rPr>
+        <w:t xml:space="preserve">Applying McNemar’s Test to Support Data Driven Model Selection </w:t>
+      </w:r>
+    </w:p>
+    <w:p>
+      <w:pPr>
+        <w:pBdr>
+          <w:top w:val="nil"/>
+          <w:left w:val="nil"/>
+          <w:bottom w:val="nil"/>
+          <w:right w:val="nil"/>
+          <w:between w:val="nil"/>
+        </w:pBdr>
+        <w:tabs>
+          <w:tab w:val="left" w:pos="576"/>
+        </w:tabs>
+        <w:spacing w:line="480" w:lineRule="auto"/>
+        <w:jc w:val="center"/>
+        <w:rPr>
+          <w:color w:val="000000"/>
+          <w:sz w:val="24"/>
+          <w:szCs w:val="24"/>
+        </w:rPr>
+      </w:pPr>
+      <w:r>
+        <w:rPr>
+          <w:color w:val="000000"/>
+          <w:sz w:val="24"/>
+          <w:szCs w:val="24"/>
+        </w:rPr>
+        <w:t>Dallas E. Taylor</w:t>
       </w:r>
     </w:p>
     <w:p>
@@ -277,6 +311,7 @@
           <w:docPartUnique/>
         </w:docPartObj>
       </w:sdtPr>
+      <w:sdtEndPr/>
       <w:sdtContent>
         <w:p>
           <w:pPr>
@@ -3126,7 +3161,23 @@
           <w:sz w:val="24"/>
           <w:szCs w:val="24"/>
         </w:rPr>
-        <w:t xml:space="preserve">How you handled any unplanned data </w:t>
+        <w:t xml:space="preserve">How you </w:t>
+      </w:r>
+      <w:proofErr w:type="gramStart"/>
+      <w:r>
+        <w:rPr>
+          <w:sz w:val="24"/>
+          <w:szCs w:val="24"/>
+        </w:rPr>
+        <w:t>handled</w:t>
+      </w:r>
+      <w:proofErr w:type="gramEnd"/>
+      <w:r>
+        <w:rPr>
+          <w:sz w:val="24"/>
+          <w:szCs w:val="24"/>
+        </w:rPr>
+        <w:t xml:space="preserve"> any unplanned data </w:t>
       </w:r>
       <w:r>
         <w:rPr>
@@ -3403,7 +3454,23 @@
           <w:sz w:val="24"/>
           <w:szCs w:val="24"/>
         </w:rPr>
-        <w:t>Discuss at least one advantage of your data set, and provide at least one example of an advantage.</w:t>
+        <w:t xml:space="preserve">Discuss at least one advantage of your data </w:t>
+      </w:r>
+      <w:proofErr w:type="gramStart"/>
+      <w:r>
+        <w:rPr>
+          <w:sz w:val="24"/>
+          <w:szCs w:val="24"/>
+        </w:rPr>
+        <w:t>set, and</w:t>
+      </w:r>
+      <w:proofErr w:type="gramEnd"/>
+      <w:r>
+        <w:rPr>
+          <w:sz w:val="24"/>
+          <w:szCs w:val="24"/>
+        </w:rPr>
+        <w:t xml:space="preserve"> provide at least one example of an advantage.</w:t>
       </w:r>
     </w:p>
     <w:p>
@@ -3424,7 +3491,23 @@
           <w:sz w:val="24"/>
           <w:szCs w:val="24"/>
         </w:rPr>
-        <w:t>Discuss at least one disadvantage of your data set, and provide at least one example of an advantage.</w:t>
+        <w:t xml:space="preserve">Discuss at least one disadvantage of your data </w:t>
+      </w:r>
+      <w:proofErr w:type="gramStart"/>
+      <w:r>
+        <w:rPr>
+          <w:sz w:val="24"/>
+          <w:szCs w:val="24"/>
+        </w:rPr>
+        <w:t>set, and</w:t>
+      </w:r>
+      <w:proofErr w:type="gramEnd"/>
+      <w:r>
+        <w:rPr>
+          <w:sz w:val="24"/>
+          <w:szCs w:val="24"/>
+        </w:rPr>
+        <w:t xml:space="preserve"> provide at least one example of an advantage.</w:t>
       </w:r>
     </w:p>
     <w:p/>
@@ -3609,7 +3692,15 @@
           <w:sz w:val="24"/>
           <w:szCs w:val="24"/>
         </w:rPr>
-        <w:t xml:space="preserve">(see Task 2 </w:t>
+        <w:t xml:space="preserve">(see Task </w:t>
+      </w:r>
+      <w:proofErr w:type="gramStart"/>
+      <w:r>
+        <w:rPr>
+          <w:sz w:val="24"/>
+          <w:szCs w:val="24"/>
+        </w:rPr>
+        <w:t xml:space="preserve">2 </w:t>
       </w:r>
       <w:r>
         <w:rPr>
@@ -3618,6 +3709,7 @@
         </w:rPr>
         <w:t>part</w:t>
       </w:r>
+      <w:proofErr w:type="gramEnd"/>
       <w:r>
         <w:rPr>
           <w:sz w:val="24"/>
@@ -3881,14 +3973,46 @@
           <w:sz w:val="24"/>
           <w:szCs w:val="24"/>
         </w:rPr>
-        <w:t>Task 3 part F (below</w:t>
-      </w:r>
-      <w:r>
-        <w:rPr>
-          <w:sz w:val="24"/>
-          <w:szCs w:val="24"/>
-        </w:rPr>
-        <w:t>; also see Task 2 part C</w:t>
+        <w:t xml:space="preserve">Task </w:t>
+      </w:r>
+      <w:proofErr w:type="gramStart"/>
+      <w:r>
+        <w:rPr>
+          <w:sz w:val="24"/>
+          <w:szCs w:val="24"/>
+        </w:rPr>
+        <w:t>3 part</w:t>
+      </w:r>
+      <w:proofErr w:type="gramEnd"/>
+      <w:r>
+        <w:rPr>
+          <w:sz w:val="24"/>
+          <w:szCs w:val="24"/>
+        </w:rPr>
+        <w:t xml:space="preserve"> F (below</w:t>
+      </w:r>
+      <w:r>
+        <w:rPr>
+          <w:sz w:val="24"/>
+          <w:szCs w:val="24"/>
+        </w:rPr>
+        <w:t xml:space="preserve">; also see Task </w:t>
+      </w:r>
+      <w:proofErr w:type="gramStart"/>
+      <w:r>
+        <w:rPr>
+          <w:sz w:val="24"/>
+          <w:szCs w:val="24"/>
+        </w:rPr>
+        <w:t>2 part</w:t>
+      </w:r>
+      <w:proofErr w:type="gramEnd"/>
+      <w:r>
+        <w:rPr>
+          <w:sz w:val="24"/>
+          <w:szCs w:val="24"/>
+        </w:rPr>
+        <w:t xml:space="preserve"> C</w:t>
       </w:r>
       <w:r>
         <w:rPr>
@@ -4335,7 +4459,23 @@
           <w:sz w:val="24"/>
           <w:szCs w:val="24"/>
         </w:rPr>
-        <w:t xml:space="preserve"> provide all the </w:t>
+        <w:t xml:space="preserve"> </w:t>
+      </w:r>
+      <w:proofErr w:type="gramStart"/>
+      <w:r>
+        <w:rPr>
+          <w:sz w:val="24"/>
+          <w:szCs w:val="24"/>
+        </w:rPr>
+        <w:t>provide</w:t>
+      </w:r>
+      <w:proofErr w:type="gramEnd"/>
+      <w:r>
+        <w:rPr>
+          <w:sz w:val="24"/>
+          <w:szCs w:val="24"/>
+        </w:rPr>
+        <w:t xml:space="preserve"> all the </w:t>
       </w:r>
       <w:r>
         <w:rPr>
@@ -4974,8 +5114,33 @@
           <w:sz w:val="24"/>
           <w:szCs w:val="24"/>
         </w:rPr>
-        <w:t>; so try your best to frame the results as a success</w:t>
-      </w:r>
+        <w:t xml:space="preserve">; </w:t>
+      </w:r>
+      <w:proofErr w:type="gramStart"/>
+      <w:r>
+        <w:rPr>
+          <w:sz w:val="24"/>
+          <w:szCs w:val="24"/>
+        </w:rPr>
+        <w:t>so</w:t>
+      </w:r>
+      <w:proofErr w:type="gramEnd"/>
+      <w:r>
+        <w:rPr>
+          <w:sz w:val="24"/>
+          <w:szCs w:val="24"/>
+        </w:rPr>
+        <w:t xml:space="preserve"> try your best to frame the results as </w:t>
+      </w:r>
+      <w:proofErr w:type="gramStart"/>
+      <w:r>
+        <w:rPr>
+          <w:sz w:val="24"/>
+          <w:szCs w:val="24"/>
+        </w:rPr>
+        <w:t>a success</w:t>
+      </w:r>
+      <w:proofErr w:type="gramEnd"/>
       <w:r>
         <w:rPr>
           <w:sz w:val="24"/>
@@ -5082,7 +5247,23 @@
           <w:sz w:val="24"/>
           <w:szCs w:val="24"/>
         </w:rPr>
-        <w:t xml:space="preserve">Based on the results presented in F1 and F2, discuss how the project was successful. This section may repeat content from </w:t>
+        <w:t xml:space="preserve">Based on the results presented in F1 and F2, </w:t>
+      </w:r>
+      <w:proofErr w:type="gramStart"/>
+      <w:r>
+        <w:rPr>
+          <w:sz w:val="24"/>
+          <w:szCs w:val="24"/>
+        </w:rPr>
+        <w:t>discuss</w:t>
+      </w:r>
+      <w:proofErr w:type="gramEnd"/>
+      <w:r>
+        <w:rPr>
+          <w:sz w:val="24"/>
+          <w:szCs w:val="24"/>
+        </w:rPr>
+        <w:t xml:space="preserve"> how the project was successful. This section may repeat content from </w:t>
       </w:r>
       <w:r>
         <w:rPr>
@@ -5684,7 +5865,23 @@
           <w:sz w:val="24"/>
           <w:szCs w:val="24"/>
         </w:rPr>
-        <w:t xml:space="preserve"> A1 or redefined in Task 3 part A. </w:t>
+        <w:t xml:space="preserve"> A1 or redefined in Task </w:t>
+      </w:r>
+      <w:proofErr w:type="gramStart"/>
+      <w:r>
+        <w:rPr>
+          <w:sz w:val="24"/>
+          <w:szCs w:val="24"/>
+        </w:rPr>
+        <w:t>3 part</w:t>
+      </w:r>
+      <w:proofErr w:type="gramEnd"/>
+      <w:r>
+        <w:rPr>
+          <w:sz w:val="24"/>
+          <w:szCs w:val="24"/>
+        </w:rPr>
+        <w:t xml:space="preserve"> A. </w:t>
       </w:r>
     </w:p>
     <w:p>
@@ -6063,7 +6260,23 @@
           <w:sz w:val="24"/>
           <w:szCs w:val="24"/>
         </w:rPr>
-        <w:t xml:space="preserve">a bird’s-eye view of your </w:t>
+        <w:t xml:space="preserve">a </w:t>
+      </w:r>
+      <w:proofErr w:type="gramStart"/>
+      <w:r>
+        <w:rPr>
+          <w:sz w:val="24"/>
+          <w:szCs w:val="24"/>
+        </w:rPr>
+        <w:t>bird’s-eye</w:t>
+      </w:r>
+      <w:proofErr w:type="gramEnd"/>
+      <w:r>
+        <w:rPr>
+          <w:sz w:val="24"/>
+          <w:szCs w:val="24"/>
+        </w:rPr>
+        <w:t xml:space="preserve"> view of your </w:t>
       </w:r>
       <w:r>
         <w:rPr>
@@ -6238,7 +6451,23 @@
           <w:sz w:val="24"/>
           <w:szCs w:val="24"/>
         </w:rPr>
-        <w:t xml:space="preserve">The video should summarize your question and findings. You can think of this as a “water cooler” version of your report. The evaluator should be able to watch the video and understand your project’s purpose and main argument. Then, for step 2, bring your code (or software analysis) on screen and step through how you conducted your analysis. Unfortunately, we don’t have an example video. However, I never see the video rejected unless it’s missing step 2 above. </w:t>
+        <w:t xml:space="preserve">The video should summarize your question and findings. You can think of this as a “water cooler” version of your report. The evaluator should be able to watch the video and understand your project’s purpose and main argument. Then, for step 2, bring your code (or software analysis) on screen and step through how you </w:t>
+      </w:r>
+      <w:proofErr w:type="gramStart"/>
+      <w:r>
+        <w:rPr>
+          <w:sz w:val="24"/>
+          <w:szCs w:val="24"/>
+        </w:rPr>
+        <w:t>conducted</w:t>
+      </w:r>
+      <w:proofErr w:type="gramEnd"/>
+      <w:r>
+        <w:rPr>
+          <w:sz w:val="24"/>
+          <w:szCs w:val="24"/>
+        </w:rPr>
+        <w:t xml:space="preserve"> your analysis. Unfortunately, we don’t have an example video. However, I never see the video rejected unless it’s missing step 2 above. </w:t>
       </w:r>
       <w:r>
         <w:rPr>
@@ -6323,6 +6552,7 @@
           <w:docPartUnique/>
         </w:docPartObj>
       </w:sdtPr>
+      <w:sdtEndPr/>
       <w:sdtContent>
         <w:p>
           <w:pPr>
@@ -6342,6 +6572,7 @@
             <w:id w:val="-573587230"/>
             <w:bibliography/>
           </w:sdtPr>
+          <w:sdtEndPr/>
           <w:sdtContent>
             <w:p>
               <w:pPr>
@@ -12842,12 +13073,6 @@
 </file>
 
 <file path=customXml/item1.xml><?xml version="1.0" encoding="utf-8"?>
-<go:gDocsCustomXmlDataStorage xmlns:go="http://customooxmlschemas.google.com/" xmlns:r="http://schemas.openxmlformats.org/officeDocument/2006/relationships">
-  <go:docsCustomData xmlns:go="http://customooxmlschemas.google.com/" roundtripDataSignature="AMtx7mi9hMm1w2n+Vt6hN/m6X//z+ToJ7Q==">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</go:docsCustomData>
-</go:gDocsCustomXmlDataStorage>
-</file>
-
-<file path=customXml/item2.xml><?xml version="1.0" encoding="utf-8"?>
 <b:Sources xmlns:b="http://schemas.openxmlformats.org/officeDocument/2006/bibliography" xmlns="http://schemas.openxmlformats.org/officeDocument/2006/bibliography" SelectedStyle="\APASixthEditionOfficeOnline.xsl" StyleName="APA" Version="6">
   <b:Source>
     <b:Tag>Smi23</b:Tag>
@@ -12903,19 +13128,25 @@
 </b:Sources>
 </file>
 
+<file path=customXml/item2.xml><?xml version="1.0" encoding="utf-8"?>
+<go:gDocsCustomXmlDataStorage xmlns:go="http://customooxmlschemas.google.com/" xmlns:r="http://schemas.openxmlformats.org/officeDocument/2006/relationships">
+  <go:docsCustomData xmlns:go="http://customooxmlschemas.google.com/" roundtripDataSignature="AMtx7mi9hMm1w2n+Vt6hN/m6X//z+ToJ7Q==">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</go:docsCustomData>
+</go:gDocsCustomXmlDataStorage>
+</file>
+
 <file path=customXml/itemProps1.xml><?xml version="1.0" encoding="utf-8"?>
+<ds:datastoreItem xmlns:ds="http://schemas.openxmlformats.org/officeDocument/2006/customXml" ds:itemID="{119407D8-7FC4-47F1-85AD-0300064F059B}">
+  <ds:schemaRefs>
+    <ds:schemaRef ds:uri="http://schemas.openxmlformats.org/officeDocument/2006/bibliography"/>
+  </ds:schemaRefs>
+</ds:datastoreItem>
+</file>
+
+<file path=customXml/itemProps2.xml><?xml version="1.0" encoding="utf-8"?>
 <ds:datastoreItem xmlns:ds="http://schemas.openxmlformats.org/officeDocument/2006/customXml" ds:itemID="{11111111-1234-1234-1234-123412341234}">
   <ds:schemaRefs>
     <ds:schemaRef ds:uri="http://customooxmlschemas.google.com/"/>
     <ds:schemaRef ds:uri="http://schemas.openxmlformats.org/officeDocument/2006/relationships"/>
   </ds:schemaRefs>
 </ds:datastoreItem>
-</file>
-
-<file path=customXml/itemProps2.xml><?xml version="1.0" encoding="utf-8"?>
-<ds:datastoreItem xmlns:ds="http://schemas.openxmlformats.org/officeDocument/2006/customXml" ds:itemID="{119407D8-7FC4-47F1-85AD-0300064F059B}">
-  <ds:schemaRefs>
-    <ds:schemaRef ds:uri="http://schemas.openxmlformats.org/officeDocument/2006/bibliography"/>
-  </ds:schemaRefs>
-</ds:datastoreItem>
 </file>
</xml_diff>